<commit_message>
update red list and finalize W
</commit_message>
<xml_diff>
--- a/zzFound and new - all files here should be in main repo 15 Dec 2015/World of Art (Bowlt) SWIFTedited.docx
+++ b/zzFound and new - all files here should be in main repo 15 Dec 2015/World of Art (Bowlt) SWIFTedited.docx
@@ -1,6 +1,6 @@
 
 <file path=word/document.xml><?xml version="1.0" encoding="utf-8"?>
-<w:document xmlns:wpc="http://schemas.microsoft.com/office/word/2010/wordprocessingCanvas" xmlns:mo="http://schemas.microsoft.com/office/mac/office/2008/main" xmlns:mc="http://schemas.openxmlformats.org/markup-compatibility/2006" xmlns:mv="urn:schemas-microsoft-com:mac:vml" xmlns:o="urn:schemas-microsoft-com:office:office" xmlns:r="http://schemas.openxmlformats.org/officeDocument/2006/relationships" xmlns:m="http://schemas.openxmlformats.org/officeDocument/2006/math" xmlns:v="urn:schemas-microsoft-com:vml" xmlns:wp14="http://schemas.microsoft.com/office/word/2010/wordprocessingDrawing" xmlns:wp="http://schemas.openxmlformats.org/drawingml/2006/wordprocessingDrawing" xmlns:w10="urn:schemas-microsoft-com:office:word" xmlns:w="http://schemas.openxmlformats.org/wordprocessingml/2006/main" xmlns:w14="http://schemas.microsoft.com/office/word/2010/wordml" xmlns:wpg="http://schemas.microsoft.com/office/word/2010/wordprocessingGroup" xmlns:wpi="http://schemas.microsoft.com/office/word/2010/wordprocessingInk" xmlns:wne="http://schemas.microsoft.com/office/word/2006/wordml" xmlns:wps="http://schemas.microsoft.com/office/word/2010/wordprocessingShape" mc:Ignorable="w14 wp14">
+<w:document xmlns:wpc="http://schemas.microsoft.com/office/word/2010/wordprocessingCanvas" xmlns:mo="http://schemas.microsoft.com/office/mac/office/2008/main" xmlns:mc="http://schemas.openxmlformats.org/markup-compatibility/2006" xmlns:mv="urn:schemas-microsoft-com:mac:vml" xmlns:o="urn:schemas-microsoft-com:office:office" xmlns:r="http://schemas.openxmlformats.org/officeDocument/2006/relationships" xmlns:m="http://schemas.openxmlformats.org/officeDocument/2006/math" xmlns:v="urn:schemas-microsoft-com:vml" xmlns:wp14="http://schemas.microsoft.com/office/word/2010/wordprocessingDrawing" xmlns:wp="http://schemas.openxmlformats.org/drawingml/2006/wordprocessingDrawing" xmlns:w10="urn:schemas-microsoft-com:office:word" xmlns:w="http://schemas.openxmlformats.org/wordprocessingml/2006/main" xmlns:w14="http://schemas.microsoft.com/office/word/2010/wordml" xmlns:w15="http://schemas.microsoft.com/office/word/2012/wordml" xmlns:wpg="http://schemas.microsoft.com/office/word/2010/wordprocessingGroup" xmlns:wpi="http://schemas.microsoft.com/office/word/2010/wordprocessingInk" xmlns:wne="http://schemas.microsoft.com/office/word/2006/wordml" xmlns:wps="http://schemas.microsoft.com/office/word/2010/wordprocessingShape" mc:Ignorable="w14 w15 wp14">
   <w:body>
     <w:p/>
     <w:p/>
@@ -40,6 +40,7 @@
             <w:r>
               <w:rPr>
                 <w:noProof/>
+                <w:lang w:eastAsia="zh-CN"/>
               </w:rPr>
               <w:drawing>
                 <wp:anchor distT="0" distB="0" distL="114300" distR="114300" simplePos="0" relativeHeight="251671552" behindDoc="0" locked="0" layoutInCell="1" allowOverlap="1" wp14:anchorId="2A8E40C2" wp14:editId="4C78FF2C">
@@ -67,7 +68,7 @@
                           </pic:cNvPicPr>
                         </pic:nvPicPr>
                         <pic:blipFill>
-                          <a:blip r:embed="rId7">
+                          <a:blip r:embed="rId6">
                             <a:extLst>
                               <a:ext uri="{28A0092B-C50C-407E-A947-70E740481C1C}">
                                 <a14:useLocalDpi xmlns:a14="http://schemas.microsoft.com/office/drawing/2010/main" val="0"/>
@@ -123,8 +124,6 @@
               </w:rPr>
               <w:t>МИР ИССКУСТВА)</w:t>
             </w:r>
-            <w:bookmarkStart w:id="0" w:name="_GoBack"/>
-            <w:bookmarkEnd w:id="0"/>
           </w:p>
           <w:p>
             <w:pPr>
@@ -173,6 +172,7 @@
             <w:r>
               <w:rPr>
                 <w:noProof/>
+                <w:lang w:eastAsia="zh-CN"/>
               </w:rPr>
               <mc:AlternateContent>
                 <mc:Choice Requires="wps">
@@ -337,6 +337,7 @@
             <w:r>
               <w:rPr>
                 <w:noProof/>
+                <w:lang w:eastAsia="zh-CN"/>
               </w:rPr>
               <w:drawing>
                 <wp:anchor distT="0" distB="0" distL="114300" distR="114300" simplePos="0" relativeHeight="251673600" behindDoc="0" locked="0" layoutInCell="1" allowOverlap="1" wp14:anchorId="0471FD2A" wp14:editId="2BCE6BC2">
@@ -364,7 +365,7 @@
                           </pic:cNvPicPr>
                         </pic:nvPicPr>
                         <pic:blipFill>
-                          <a:blip r:embed="rId8">
+                          <a:blip r:embed="rId7">
                             <a:extLst>
                               <a:ext uri="{28A0092B-C50C-407E-A947-70E740481C1C}">
                                 <a14:useLocalDpi xmlns:a14="http://schemas.microsoft.com/office/drawing/2010/main" val="0"/>
@@ -404,6 +405,7 @@
             <w:r>
               <w:rPr>
                 <w:noProof/>
+                <w:lang w:eastAsia="zh-CN"/>
               </w:rPr>
               <mc:AlternateContent>
                 <mc:Choice Requires="wps">
@@ -1015,6 +1017,7 @@
             <w:r>
               <w:rPr>
                 <w:noProof/>
+                <w:lang w:eastAsia="zh-CN"/>
               </w:rPr>
               <mc:AlternateContent>
                 <mc:Choice Requires="wps">
@@ -1062,14 +1065,14 @@
                               </a:ln>
                               <a:extLst>
                                 <a:ext uri="{909E8E84-426E-40dd-AFC4-6F175D3DCCD1}">
-                                  <a14:hiddenFill xmlns:a14="http://schemas.microsoft.com/office/drawing/2010/main">
+                                  <a14:hiddenFill xmlns:a14="http://schemas.microsoft.com/office/drawing/2010/main" xmlns:w="http://schemas.openxmlformats.org/wordprocessingml/2006/main" xmlns:w10="urn:schemas-microsoft-com:office:word" xmlns:v="urn:schemas-microsoft-com:vml" xmlns:o="urn:schemas-microsoft-com:office:office" xmlns="">
                                     <a:solidFill>
                                       <a:srgbClr val="FFFFFF"/>
                                     </a:solidFill>
                                   </a14:hiddenFill>
                                 </a:ext>
                                 <a:ext uri="{91240B29-F687-4f45-9708-019B960494DF}">
-                                  <a14:hiddenLine xmlns:a14="http://schemas.microsoft.com/office/drawing/2010/main" w="9525">
+                                  <a14:hiddenLine xmlns:a14="http://schemas.microsoft.com/office/drawing/2010/main" xmlns:w="http://schemas.openxmlformats.org/wordprocessingml/2006/main" xmlns:w10="urn:schemas-microsoft-com:office:word" xmlns:v="urn:schemas-microsoft-com:vml" xmlns:o="urn:schemas-microsoft-com:office:office" xmlns="" w="9525">
                                     <a:solidFill>
                                       <a:srgbClr val="000000"/>
                                     </a:solidFill>
@@ -1175,6 +1178,7 @@
             <w:r>
               <w:rPr>
                 <w:noProof/>
+                <w:lang w:eastAsia="zh-CN"/>
               </w:rPr>
               <w:drawing>
                 <wp:anchor distT="0" distB="0" distL="114300" distR="114300" simplePos="0" relativeHeight="251665408" behindDoc="0" locked="0" layoutInCell="1" allowOverlap="1" wp14:anchorId="0E759A9B" wp14:editId="02C7221D">
@@ -1202,7 +1206,7 @@
                           </pic:cNvPicPr>
                         </pic:nvPicPr>
                         <pic:blipFill>
-                          <a:blip r:embed="rId9">
+                          <a:blip r:embed="rId8">
                             <a:extLst>
                               <a:ext uri="{28A0092B-C50C-407E-A947-70E740481C1C}">
                                 <a14:useLocalDpi xmlns:a14="http://schemas.microsoft.com/office/drawing/2010/main" val="0"/>
@@ -1541,7 +1545,7 @@
               </w:rPr>
               <w:t xml:space="preserve">Fig. 1 </w:t>
             </w:r>
-            <w:hyperlink r:id="rId10" w:history="1">
+            <w:hyperlink r:id="rId9" w:history="1">
               <w:r>
                 <w:rPr>
                   <w:rStyle w:val="Hyperlink"/>
@@ -1562,8 +1566,25 @@
               <w:rPr>
                 <w:lang w:val="fr-FR"/>
               </w:rPr>
-              <w:t>Fig. 2. World of Art cover by Bakst http://images.google.com/imgres?q=mir+iskusstva&amp;hl=en&amp;biw=1024&amp;bih=707&amp;tbm=isch&amp;tbnid=5XFf_EWJpDBaNM:&amp;imgrefurl=http://www.albany.edu/faculty/hbaran/modernism/bakst-miriskusstva.htm&amp;docid=DA-UfWShpXxYrM&amp;imgurl=http://www.albany.edu/faculty/hbaran/modernism/bakst-miriskusstva.JPG&amp;w=366&amp;h=563&amp;ei=_6AJUIrOBcq56wHh6_CRCg&amp;zoom=1&amp;iact=hc&amp;vpx=101&amp;vpy=300&amp;dur=3966&amp;hovh=279&amp;hovw=181&amp;tx=93&amp;ty=160&amp;sig=105523655911472788262&amp;page=1&amp;tbnh=165&amp;tbnw=103&amp;start=0&amp;ndsp=17&amp;ved=1t:429,r:6,s:0,i:91</w:t>
-            </w:r>
+              <w:t xml:space="preserve">Fig. 2. World of Art cover by Bakst </w:t>
+            </w:r>
+            <w:hyperlink r:id="rId10" w:history="1">
+              <w:r>
+                <w:rPr>
+                  <w:rStyle w:val="Hyperlink"/>
+                  <w:lang w:val="fr-FR"/>
+                </w:rPr>
+                <w:t>http://images.google.com/imgres?q=mir+iskusstva&amp;hl=en&amp;biw=1024&amp;bih=707&amp;tbm=isch&amp;tbnid=5XFf_EWJpDBaNM:&amp;imgrefurl=http://www.albany.edu/faculty/hbaran/modernism/bakst-miriskusstva.htm&amp;docid=DA-UfWShpXxYrM&amp;imgurl=http://www.albany.edu/faculty/hbaran/modernism/bakst-miriskusstva.JPG&amp;w=366&amp;h=563&amp;ei=_6AJUIrOBcq56wHh6_CRCg&amp;zoom=1&amp;iact=hc&amp;vpx=101&amp;vpy=300&amp;dur=3966&amp;hovh=279&amp;hovw=181&amp;tx=93&amp;ty=160&amp;sig=105523655911472788262&amp;page=1&amp;tbnh=165&amp;tbnw=103&amp;start=0&amp;ndsp=17&amp;ved=1t:429,r:6,s:0,i:91</w:t>
+              </w:r>
+            </w:hyperlink>
+          </w:p>
+          <w:p>
+            <w:pPr>
+              <w:spacing w:before="100" w:beforeAutospacing="1" w:after="240"/>
+              <w:rPr>
+                <w:lang w:val="fr-FR"/>
+              </w:rPr>
+            </w:pPr>
           </w:p>
           <w:p>
             <w:pPr>
@@ -1584,7 +1605,16 @@
                   <w:rStyle w:val="Hyperlink"/>
                   <w:lang w:val="fr-FR"/>
                 </w:rPr>
-                <w:t>http://images.google.com/imgres?q=somov&amp;num=10&amp;hl=en&amp;biw=1024&amp;bih=707&amp;tbm=isch&amp;tbnid=pTKA4tAOi0R_mM:&amp;imgrefurl=http://www.abcgallery.com/S/somov/somov1.html&amp;docid=F3oavzl5EnsnxM&amp;imgurl=http://www.abcgallery.com/S/somov/somov1.JPG&amp;w=634&amp;h=542&amp;ei=sqAJUNTbEMin6wGm5vyGCg&amp;zoom=1&amp;iact=hc&amp;vpx=535&amp;vpy=151&amp;dur=7643&amp;hovh=208&amp;hovw=243&amp;tx=135&amp;ty=119&amp;sig=105523655911472788262&amp;page=1&amp;tbnh=151&amp;tbnw=180&amp;start=0&amp;ndsp=12&amp;ved=1t:429,r:2,s:0,i:81</w:t>
+                <w:t>http://images.google.com/imgres?q=somov&amp;num=10&amp;hl=en&amp;biw=1024&amp;bih=707&amp;tbm=isch&amp;tbnid=pTKA4tAOi0R_mM:&amp;imgrefu</w:t>
+              </w:r>
+              <w:bookmarkStart w:id="0" w:name="_GoBack"/>
+              <w:bookmarkEnd w:id="0"/>
+              <w:r>
+                <w:rPr>
+                  <w:rStyle w:val="Hyperlink"/>
+                  <w:lang w:val="fr-FR"/>
+                </w:rPr>
+                <w:t>rl=http://www.abcgallery.com/S/somov/somov1.html&amp;docid=F3oavzl5EnsnxM&amp;imgurl=http://www.abcgallery.com/S/somov/somov1.JPG&amp;w=634&amp;h=542&amp;ei=sqAJUNTbEMin6wGm5vyGCg&amp;zoom=1&amp;iact=hc&amp;vpx=535&amp;vpy=151&amp;dur=7643&amp;hovh=208&amp;hovw=243&amp;tx=135&amp;ty=119&amp;sig=105523655911472788262&amp;page=1&amp;tbnh=151&amp;tbnw=180&amp;start=0&amp;ndsp=12&amp;ved=1t:429,r:2,s:0,i:81</w:t>
               </w:r>
             </w:hyperlink>
           </w:p>
@@ -1653,7 +1683,7 @@
 </file>
 
 <file path=word/endnotes.xml><?xml version="1.0" encoding="utf-8"?>
-<w:endnotes xmlns:wpc="http://schemas.microsoft.com/office/word/2010/wordprocessingCanvas" xmlns:mo="http://schemas.microsoft.com/office/mac/office/2008/main" xmlns:mc="http://schemas.openxmlformats.org/markup-compatibility/2006" xmlns:mv="urn:schemas-microsoft-com:mac:vml" xmlns:o="urn:schemas-microsoft-com:office:office" xmlns:r="http://schemas.openxmlformats.org/officeDocument/2006/relationships" xmlns:m="http://schemas.openxmlformats.org/officeDocument/2006/math" xmlns:v="urn:schemas-microsoft-com:vml" xmlns:wp14="http://schemas.microsoft.com/office/word/2010/wordprocessingDrawing" xmlns:wp="http://schemas.openxmlformats.org/drawingml/2006/wordprocessingDrawing" xmlns:w10="urn:schemas-microsoft-com:office:word" xmlns:w="http://schemas.openxmlformats.org/wordprocessingml/2006/main" xmlns:w14="http://schemas.microsoft.com/office/word/2010/wordml" xmlns:wpg="http://schemas.microsoft.com/office/word/2010/wordprocessingGroup" xmlns:wpi="http://schemas.microsoft.com/office/word/2010/wordprocessingInk" xmlns:wne="http://schemas.microsoft.com/office/word/2006/wordml" xmlns:wps="http://schemas.microsoft.com/office/word/2010/wordprocessingShape" mc:Ignorable="w14 wp14">
+<w:endnotes xmlns:wpc="http://schemas.microsoft.com/office/word/2010/wordprocessingCanvas" xmlns:mo="http://schemas.microsoft.com/office/mac/office/2008/main" xmlns:mc="http://schemas.openxmlformats.org/markup-compatibility/2006" xmlns:mv="urn:schemas-microsoft-com:mac:vml" xmlns:o="urn:schemas-microsoft-com:office:office" xmlns:r="http://schemas.openxmlformats.org/officeDocument/2006/relationships" xmlns:m="http://schemas.openxmlformats.org/officeDocument/2006/math" xmlns:v="urn:schemas-microsoft-com:vml" xmlns:wp14="http://schemas.microsoft.com/office/word/2010/wordprocessingDrawing" xmlns:wp="http://schemas.openxmlformats.org/drawingml/2006/wordprocessingDrawing" xmlns:w10="urn:schemas-microsoft-com:office:word" xmlns:w="http://schemas.openxmlformats.org/wordprocessingml/2006/main" xmlns:w14="http://schemas.microsoft.com/office/word/2010/wordml" xmlns:w15="http://schemas.microsoft.com/office/word/2012/wordml" xmlns:wpg="http://schemas.microsoft.com/office/word/2010/wordprocessingGroup" xmlns:wpi="http://schemas.microsoft.com/office/word/2010/wordprocessingInk" xmlns:wne="http://schemas.microsoft.com/office/word/2006/wordml" xmlns:wps="http://schemas.microsoft.com/office/word/2010/wordprocessingShape" mc:Ignorable="w14 w15 wp14">
   <w:endnote w:type="separator" w:id="-1">
     <w:p>
       <w:r>
@@ -1672,7 +1702,7 @@
 </file>
 
 <file path=word/footnotes.xml><?xml version="1.0" encoding="utf-8"?>
-<w:footnotes xmlns:wpc="http://schemas.microsoft.com/office/word/2010/wordprocessingCanvas" xmlns:mo="http://schemas.microsoft.com/office/mac/office/2008/main" xmlns:mc="http://schemas.openxmlformats.org/markup-compatibility/2006" xmlns:mv="urn:schemas-microsoft-com:mac:vml" xmlns:o="urn:schemas-microsoft-com:office:office" xmlns:r="http://schemas.openxmlformats.org/officeDocument/2006/relationships" xmlns:m="http://schemas.openxmlformats.org/officeDocument/2006/math" xmlns:v="urn:schemas-microsoft-com:vml" xmlns:wp14="http://schemas.microsoft.com/office/word/2010/wordprocessingDrawing" xmlns:wp="http://schemas.openxmlformats.org/drawingml/2006/wordprocessingDrawing" xmlns:w10="urn:schemas-microsoft-com:office:word" xmlns:w="http://schemas.openxmlformats.org/wordprocessingml/2006/main" xmlns:w14="http://schemas.microsoft.com/office/word/2010/wordml" xmlns:wpg="http://schemas.microsoft.com/office/word/2010/wordprocessingGroup" xmlns:wpi="http://schemas.microsoft.com/office/word/2010/wordprocessingInk" xmlns:wne="http://schemas.microsoft.com/office/word/2006/wordml" xmlns:wps="http://schemas.microsoft.com/office/word/2010/wordprocessingShape" mc:Ignorable="w14 wp14">
+<w:footnotes xmlns:wpc="http://schemas.microsoft.com/office/word/2010/wordprocessingCanvas" xmlns:mo="http://schemas.microsoft.com/office/mac/office/2008/main" xmlns:mc="http://schemas.openxmlformats.org/markup-compatibility/2006" xmlns:mv="urn:schemas-microsoft-com:mac:vml" xmlns:o="urn:schemas-microsoft-com:office:office" xmlns:r="http://schemas.openxmlformats.org/officeDocument/2006/relationships" xmlns:m="http://schemas.openxmlformats.org/officeDocument/2006/math" xmlns:v="urn:schemas-microsoft-com:vml" xmlns:wp14="http://schemas.microsoft.com/office/word/2010/wordprocessingDrawing" xmlns:wp="http://schemas.openxmlformats.org/drawingml/2006/wordprocessingDrawing" xmlns:w10="urn:schemas-microsoft-com:office:word" xmlns:w="http://schemas.openxmlformats.org/wordprocessingml/2006/main" xmlns:w14="http://schemas.microsoft.com/office/word/2010/wordml" xmlns:w15="http://schemas.microsoft.com/office/word/2012/wordml" xmlns:wpg="http://schemas.microsoft.com/office/word/2010/wordprocessingGroup" xmlns:wpi="http://schemas.microsoft.com/office/word/2010/wordprocessingInk" xmlns:wne="http://schemas.microsoft.com/office/word/2006/wordml" xmlns:wps="http://schemas.microsoft.com/office/word/2010/wordprocessingShape" mc:Ignorable="w14 w15 wp14">
   <w:footnote w:type="separator" w:id="-1">
     <w:p>
       <w:r>
@@ -1786,7 +1816,7 @@
 </file>
 
 <file path=word/styles.xml><?xml version="1.0" encoding="utf-8"?>
-<w:styles xmlns:mc="http://schemas.openxmlformats.org/markup-compatibility/2006" xmlns:r="http://schemas.openxmlformats.org/officeDocument/2006/relationships" xmlns:w="http://schemas.openxmlformats.org/wordprocessingml/2006/main" xmlns:w14="http://schemas.microsoft.com/office/word/2010/wordml" mc:Ignorable="w14">
+<w:styles xmlns:mc="http://schemas.openxmlformats.org/markup-compatibility/2006" xmlns:r="http://schemas.openxmlformats.org/officeDocument/2006/relationships" xmlns:w="http://schemas.openxmlformats.org/wordprocessingml/2006/main" xmlns:w14="http://schemas.microsoft.com/office/word/2010/wordml" xmlns:w15="http://schemas.microsoft.com/office/word/2012/wordml" mc:Ignorable="w14 w15">
   <w:docDefaults>
     <w:rPrDefault>
       <w:rPr>
@@ -1796,7 +1826,7 @@
     </w:rPrDefault>
     <w:pPrDefault/>
   </w:docDefaults>
-  <w:latentStyles w:defLockedState="0" w:defUIPriority="0" w:defSemiHidden="0" w:defUnhideWhenUsed="0" w:defQFormat="0" w:count="276">
+  <w:latentStyles w:defLockedState="0" w:defUIPriority="0" w:defSemiHidden="0" w:defUnhideWhenUsed="0" w:defQFormat="0" w:count="380">
     <w:lsdException w:name="Normal" w:qFormat="1"/>
     <w:lsdException w:name="heading 1" w:qFormat="1"/>
     <w:lsdException w:name="heading 2" w:semiHidden="1" w:unhideWhenUsed="1" w:qFormat="1"/>
@@ -1807,12 +1837,136 @@
     <w:lsdException w:name="heading 7" w:semiHidden="1" w:unhideWhenUsed="1" w:qFormat="1"/>
     <w:lsdException w:name="heading 8" w:semiHidden="1" w:unhideWhenUsed="1" w:qFormat="1"/>
     <w:lsdException w:name="heading 9" w:semiHidden="1" w:unhideWhenUsed="1" w:qFormat="1"/>
+    <w:lsdException w:name="index 1" w:semiHidden="1" w:unhideWhenUsed="1"/>
+    <w:lsdException w:name="index 2" w:semiHidden="1" w:unhideWhenUsed="1"/>
+    <w:lsdException w:name="index 3" w:semiHidden="1" w:unhideWhenUsed="1"/>
+    <w:lsdException w:name="index 4" w:semiHidden="1" w:unhideWhenUsed="1"/>
+    <w:lsdException w:name="index 5" w:semiHidden="1" w:unhideWhenUsed="1"/>
+    <w:lsdException w:name="index 6" w:semiHidden="1" w:unhideWhenUsed="1"/>
+    <w:lsdException w:name="index 7" w:semiHidden="1" w:unhideWhenUsed="1"/>
+    <w:lsdException w:name="index 8" w:semiHidden="1" w:unhideWhenUsed="1"/>
+    <w:lsdException w:name="index 9" w:semiHidden="1" w:unhideWhenUsed="1"/>
+    <w:lsdException w:name="toc 1" w:semiHidden="1" w:unhideWhenUsed="1"/>
+    <w:lsdException w:name="toc 2" w:semiHidden="1" w:unhideWhenUsed="1"/>
+    <w:lsdException w:name="toc 3" w:semiHidden="1" w:unhideWhenUsed="1"/>
+    <w:lsdException w:name="toc 4" w:semiHidden="1" w:unhideWhenUsed="1"/>
+    <w:lsdException w:name="toc 5" w:semiHidden="1" w:unhideWhenUsed="1"/>
+    <w:lsdException w:name="toc 6" w:semiHidden="1" w:unhideWhenUsed="1"/>
+    <w:lsdException w:name="toc 7" w:semiHidden="1" w:unhideWhenUsed="1"/>
+    <w:lsdException w:name="toc 8" w:semiHidden="1" w:unhideWhenUsed="1"/>
+    <w:lsdException w:name="toc 9" w:semiHidden="1" w:unhideWhenUsed="1"/>
+    <w:lsdException w:name="Normal Indent" w:semiHidden="1" w:unhideWhenUsed="1"/>
+    <w:lsdException w:name="footnote text" w:semiHidden="1" w:unhideWhenUsed="1"/>
+    <w:lsdException w:name="annotation text" w:semiHidden="1" w:unhideWhenUsed="1"/>
+    <w:lsdException w:name="header" w:semiHidden="1" w:unhideWhenUsed="1"/>
+    <w:lsdException w:name="footer" w:semiHidden="1" w:unhideWhenUsed="1"/>
+    <w:lsdException w:name="index heading" w:semiHidden="1" w:unhideWhenUsed="1"/>
     <w:lsdException w:name="caption" w:semiHidden="1" w:unhideWhenUsed="1" w:qFormat="1"/>
+    <w:lsdException w:name="table of figures" w:semiHidden="1" w:unhideWhenUsed="1"/>
+    <w:lsdException w:name="envelope address" w:semiHidden="1" w:unhideWhenUsed="1"/>
+    <w:lsdException w:name="envelope return" w:semiHidden="1" w:unhideWhenUsed="1"/>
+    <w:lsdException w:name="footnote reference" w:semiHidden="1" w:unhideWhenUsed="1"/>
+    <w:lsdException w:name="annotation reference" w:semiHidden="1" w:unhideWhenUsed="1"/>
+    <w:lsdException w:name="line number" w:semiHidden="1" w:unhideWhenUsed="1"/>
+    <w:lsdException w:name="page number" w:semiHidden="1" w:unhideWhenUsed="1"/>
+    <w:lsdException w:name="endnote reference" w:semiHidden="1" w:unhideWhenUsed="1"/>
+    <w:lsdException w:name="endnote text" w:semiHidden="1" w:unhideWhenUsed="1"/>
+    <w:lsdException w:name="table of authorities" w:semiHidden="1" w:unhideWhenUsed="1"/>
+    <w:lsdException w:name="macro" w:semiHidden="1" w:unhideWhenUsed="1"/>
+    <w:lsdException w:name="toa heading" w:semiHidden="1" w:unhideWhenUsed="1"/>
+    <w:lsdException w:name="List" w:semiHidden="1" w:unhideWhenUsed="1"/>
+    <w:lsdException w:name="List Bullet" w:semiHidden="1" w:unhideWhenUsed="1"/>
+    <w:lsdException w:name="List 2" w:semiHidden="1" w:unhideWhenUsed="1"/>
+    <w:lsdException w:name="List 3" w:semiHidden="1" w:unhideWhenUsed="1"/>
     <w:lsdException w:name="Title" w:qFormat="1"/>
+    <w:lsdException w:name="Closing" w:semiHidden="1" w:unhideWhenUsed="1"/>
+    <w:lsdException w:name="Signature" w:semiHidden="1" w:unhideWhenUsed="1"/>
+    <w:lsdException w:name="Default Paragraph Font" w:semiHidden="1" w:unhideWhenUsed="1"/>
+    <w:lsdException w:name="Body Text" w:semiHidden="1" w:unhideWhenUsed="1"/>
+    <w:lsdException w:name="Body Text Indent" w:semiHidden="1" w:unhideWhenUsed="1"/>
+    <w:lsdException w:name="List Continue" w:semiHidden="1" w:unhideWhenUsed="1"/>
+    <w:lsdException w:name="List Continue 2" w:semiHidden="1" w:unhideWhenUsed="1"/>
+    <w:lsdException w:name="List Continue 3" w:semiHidden="1" w:unhideWhenUsed="1"/>
+    <w:lsdException w:name="List Continue 4" w:semiHidden="1" w:unhideWhenUsed="1"/>
+    <w:lsdException w:name="List Continue 5" w:semiHidden="1" w:unhideWhenUsed="1"/>
+    <w:lsdException w:name="Message Header" w:semiHidden="1" w:unhideWhenUsed="1"/>
     <w:lsdException w:name="Subtitle" w:qFormat="1"/>
+    <w:lsdException w:name="Salutation" w:semiHidden="1" w:unhideWhenUsed="1"/>
+    <w:lsdException w:name="Date" w:semiHidden="1" w:unhideWhenUsed="1"/>
+    <w:lsdException w:name="Body Text First Indent" w:semiHidden="1" w:unhideWhenUsed="1"/>
+    <w:lsdException w:name="Body Text First Indent 2" w:semiHidden="1" w:unhideWhenUsed="1"/>
+    <w:lsdException w:name="Note Heading" w:semiHidden="1" w:unhideWhenUsed="1"/>
+    <w:lsdException w:name="Body Text 2" w:semiHidden="1" w:unhideWhenUsed="1"/>
+    <w:lsdException w:name="Body Text 3" w:semiHidden="1" w:unhideWhenUsed="1"/>
+    <w:lsdException w:name="Body Text Indent 2" w:semiHidden="1" w:unhideWhenUsed="1"/>
     <w:lsdException w:name="Strong" w:qFormat="1"/>
     <w:lsdException w:name="Emphasis" w:qFormat="1"/>
-    <w:lsdException w:name="Normal (Web)" w:uiPriority="99"/>
+    <w:lsdException w:name="Document Map" w:semiHidden="1" w:unhideWhenUsed="1"/>
+    <w:lsdException w:name="Plain Text" w:semiHidden="1" w:unhideWhenUsed="1"/>
+    <w:lsdException w:name="E-mail Signature" w:semiHidden="1" w:unhideWhenUsed="1"/>
+    <w:lsdException w:name="HTML Top of Form" w:semiHidden="1" w:unhideWhenUsed="1"/>
+    <w:lsdException w:name="HTML Bottom of Form" w:semiHidden="1" w:unhideWhenUsed="1"/>
+    <w:lsdException w:name="Normal (Web)" w:semiHidden="1" w:uiPriority="99" w:unhideWhenUsed="1"/>
+    <w:lsdException w:name="HTML Acronym" w:semiHidden="1" w:unhideWhenUsed="1"/>
+    <w:lsdException w:name="HTML Address" w:semiHidden="1" w:unhideWhenUsed="1"/>
+    <w:lsdException w:name="HTML Cite" w:semiHidden="1" w:unhideWhenUsed="1"/>
+    <w:lsdException w:name="HTML Code" w:semiHidden="1" w:unhideWhenUsed="1"/>
+    <w:lsdException w:name="HTML Definition" w:semiHidden="1" w:unhideWhenUsed="1"/>
+    <w:lsdException w:name="HTML Keyboard" w:semiHidden="1" w:unhideWhenUsed="1"/>
+    <w:lsdException w:name="HTML Preformatted" w:semiHidden="1" w:unhideWhenUsed="1"/>
+    <w:lsdException w:name="HTML Sample" w:semiHidden="1" w:unhideWhenUsed="1"/>
+    <w:lsdException w:name="HTML Typewriter" w:semiHidden="1" w:unhideWhenUsed="1"/>
+    <w:lsdException w:name="HTML Variable" w:semiHidden="1" w:unhideWhenUsed="1"/>
+    <w:lsdException w:name="Normal Table" w:semiHidden="1" w:unhideWhenUsed="1"/>
+    <w:lsdException w:name="annotation subject" w:semiHidden="1" w:unhideWhenUsed="1"/>
+    <w:lsdException w:name="No List" w:semiHidden="1" w:unhideWhenUsed="1"/>
+    <w:lsdException w:name="Outline List 1" w:semiHidden="1" w:unhideWhenUsed="1"/>
+    <w:lsdException w:name="Outline List 2" w:semiHidden="1" w:unhideWhenUsed="1"/>
+    <w:lsdException w:name="Outline List 3" w:semiHidden="1" w:unhideWhenUsed="1"/>
+    <w:lsdException w:name="Table Simple 1" w:semiHidden="1" w:unhideWhenUsed="1"/>
+    <w:lsdException w:name="Table Simple 2" w:semiHidden="1" w:unhideWhenUsed="1"/>
+    <w:lsdException w:name="Table Simple 3" w:semiHidden="1" w:unhideWhenUsed="1"/>
+    <w:lsdException w:name="Table Classic 1" w:semiHidden="1" w:unhideWhenUsed="1"/>
+    <w:lsdException w:name="Table Classic 2" w:semiHidden="1" w:unhideWhenUsed="1"/>
+    <w:lsdException w:name="Table Classic 3" w:semiHidden="1" w:unhideWhenUsed="1"/>
+    <w:lsdException w:name="Table Classic 4" w:semiHidden="1" w:unhideWhenUsed="1"/>
+    <w:lsdException w:name="Table Colorful 1" w:semiHidden="1" w:unhideWhenUsed="1"/>
+    <w:lsdException w:name="Table Colorful 2" w:semiHidden="1" w:unhideWhenUsed="1"/>
+    <w:lsdException w:name="Table Colorful 3" w:semiHidden="1" w:unhideWhenUsed="1"/>
+    <w:lsdException w:name="Table Columns 1" w:semiHidden="1" w:unhideWhenUsed="1"/>
+    <w:lsdException w:name="Table Columns 2" w:semiHidden="1" w:unhideWhenUsed="1"/>
+    <w:lsdException w:name="Table Columns 3" w:semiHidden="1" w:unhideWhenUsed="1"/>
+    <w:lsdException w:name="Table Columns 4" w:semiHidden="1" w:unhideWhenUsed="1"/>
+    <w:lsdException w:name="Table Columns 5" w:semiHidden="1" w:unhideWhenUsed="1"/>
+    <w:lsdException w:name="Table Grid 1" w:semiHidden="1" w:unhideWhenUsed="1"/>
+    <w:lsdException w:name="Table Grid 2" w:semiHidden="1" w:unhideWhenUsed="1"/>
+    <w:lsdException w:name="Table Grid 3" w:semiHidden="1" w:unhideWhenUsed="1"/>
+    <w:lsdException w:name="Table Grid 4" w:semiHidden="1" w:unhideWhenUsed="1"/>
+    <w:lsdException w:name="Table Grid 5" w:semiHidden="1" w:unhideWhenUsed="1"/>
+    <w:lsdException w:name="Table Grid 6" w:semiHidden="1" w:unhideWhenUsed="1"/>
+    <w:lsdException w:name="Table Grid 7" w:semiHidden="1" w:unhideWhenUsed="1"/>
+    <w:lsdException w:name="Table Grid 8" w:semiHidden="1" w:unhideWhenUsed="1"/>
+    <w:lsdException w:name="Table List 1" w:semiHidden="1" w:unhideWhenUsed="1"/>
+    <w:lsdException w:name="Table List 2" w:semiHidden="1" w:unhideWhenUsed="1"/>
+    <w:lsdException w:name="Table List 3" w:semiHidden="1" w:unhideWhenUsed="1"/>
+    <w:lsdException w:name="Table List 4" w:semiHidden="1" w:unhideWhenUsed="1"/>
+    <w:lsdException w:name="Table List 5" w:semiHidden="1" w:unhideWhenUsed="1"/>
+    <w:lsdException w:name="Table List 6" w:semiHidden="1" w:unhideWhenUsed="1"/>
+    <w:lsdException w:name="Table List 7" w:semiHidden="1" w:unhideWhenUsed="1"/>
+    <w:lsdException w:name="Table List 8" w:semiHidden="1" w:unhideWhenUsed="1"/>
+    <w:lsdException w:name="Table 3D effects 1" w:semiHidden="1" w:unhideWhenUsed="1"/>
+    <w:lsdException w:name="Table 3D effects 2" w:semiHidden="1" w:unhideWhenUsed="1"/>
+    <w:lsdException w:name="Table 3D effects 3" w:semiHidden="1" w:unhideWhenUsed="1"/>
+    <w:lsdException w:name="Table Contemporary" w:semiHidden="1" w:unhideWhenUsed="1"/>
+    <w:lsdException w:name="Table Elegant" w:semiHidden="1" w:unhideWhenUsed="1"/>
+    <w:lsdException w:name="Table Professional" w:semiHidden="1" w:unhideWhenUsed="1"/>
+    <w:lsdException w:name="Table Subtle 1" w:semiHidden="1" w:unhideWhenUsed="1"/>
+    <w:lsdException w:name="Table Subtle 2" w:semiHidden="1" w:unhideWhenUsed="1"/>
+    <w:lsdException w:name="Table Web 1" w:semiHidden="1" w:unhideWhenUsed="1"/>
+    <w:lsdException w:name="Table Web 2" w:semiHidden="1" w:unhideWhenUsed="1"/>
+    <w:lsdException w:name="Table Web 3" w:semiHidden="1" w:unhideWhenUsed="1"/>
+    <w:lsdException w:name="Balloon Text" w:semiHidden="1" w:unhideWhenUsed="1"/>
+    <w:lsdException w:name="Table Theme" w:semiHidden="1" w:unhideWhenUsed="1"/>
     <w:lsdException w:name="Note Level 1" w:semiHidden="1" w:uiPriority="99" w:unhideWhenUsed="1"/>
     <w:lsdException w:name="Note Level 2" w:semiHidden="1" w:uiPriority="99" w:unhideWhenUsed="1"/>
     <w:lsdException w:name="Note Level 3" w:semiHidden="1" w:uiPriority="99" w:unhideWhenUsed="1"/>
@@ -1933,278 +2087,110 @@
     <w:lsdException w:name="Book Title" w:uiPriority="33" w:qFormat="1"/>
     <w:lsdException w:name="Bibliography" w:semiHidden="1" w:uiPriority="37" w:unhideWhenUsed="1"/>
     <w:lsdException w:name="TOC Heading" w:semiHidden="1" w:uiPriority="39" w:unhideWhenUsed="1" w:qFormat="1"/>
-  </w:latentStyles>
-  <w:style w:type="paragraph" w:default="1" w:styleId="Normal">
-    <w:name w:val="Normal"/>
-    <w:qFormat/>
-    <w:rPr>
-      <w:sz w:val="24"/>
-      <w:szCs w:val="24"/>
-    </w:rPr>
-  </w:style>
-  <w:style w:type="character" w:default="1" w:styleId="DefaultParagraphFont">
-    <w:name w:val="Default Paragraph Font"/>
-    <w:uiPriority w:val="1"/>
-    <w:semiHidden/>
-    <w:unhideWhenUsed/>
-  </w:style>
-  <w:style w:type="table" w:default="1" w:styleId="TableNormal">
-    <w:name w:val="Normal Table"/>
-    <w:uiPriority w:val="99"/>
-    <w:semiHidden/>
-    <w:unhideWhenUsed/>
-    <w:tblPr>
-      <w:tblInd w:w="0" w:type="dxa"/>
-      <w:tblCellMar>
-        <w:top w:w="0" w:type="dxa"/>
-        <w:left w:w="108" w:type="dxa"/>
-        <w:bottom w:w="0" w:type="dxa"/>
-        <w:right w:w="108" w:type="dxa"/>
-      </w:tblCellMar>
-    </w:tblPr>
-  </w:style>
-  <w:style w:type="numbering" w:default="1" w:styleId="NoList">
-    <w:name w:val="No List"/>
-    <w:uiPriority w:val="99"/>
-    <w:semiHidden/>
-    <w:unhideWhenUsed/>
-  </w:style>
-  <w:style w:type="paragraph" w:customStyle="1" w:styleId="Style2">
-    <w:name w:val="Style2"/>
-    <w:basedOn w:val="Normal"/>
-    <w:autoRedefine/>
-    <w:rsid w:val="00136C77"/>
-    <w:rPr>
-      <w:rFonts w:ascii="Verdana" w:hAnsi="Verdana" w:cs="Geneva"/>
-    </w:rPr>
-  </w:style>
-  <w:style w:type="paragraph" w:styleId="NormalWeb">
-    <w:name w:val="Normal (Web)"/>
-    <w:basedOn w:val="Normal"/>
-    <w:uiPriority w:val="99"/>
-    <w:unhideWhenUsed/>
-    <w:rsid w:val="00FB5EB7"/>
-    <w:pPr>
-      <w:spacing w:before="100" w:beforeAutospacing="1" w:after="100" w:afterAutospacing="1"/>
-    </w:pPr>
-    <w:rPr>
-      <w:rFonts w:ascii="Times" w:hAnsi="Times"/>
-      <w:sz w:val="20"/>
-      <w:szCs w:val="20"/>
-    </w:rPr>
-  </w:style>
-  <w:style w:type="paragraph" w:styleId="FootnoteText">
-    <w:name w:val="footnote text"/>
-    <w:basedOn w:val="Normal"/>
-    <w:link w:val="FootnoteTextChar"/>
-    <w:rsid w:val="00235144"/>
-  </w:style>
-  <w:style w:type="character" w:customStyle="1" w:styleId="FootnoteTextChar">
-    <w:name w:val="Footnote Text Char"/>
-    <w:link w:val="FootnoteText"/>
-    <w:rsid w:val="00235144"/>
-    <w:rPr>
-      <w:sz w:val="24"/>
-      <w:szCs w:val="24"/>
-    </w:rPr>
-  </w:style>
-  <w:style w:type="character" w:styleId="FootnoteReference">
-    <w:name w:val="footnote reference"/>
-    <w:rsid w:val="00235144"/>
-    <w:rPr>
-      <w:vertAlign w:val="superscript"/>
-    </w:rPr>
-  </w:style>
-  <w:style w:type="paragraph" w:styleId="BalloonText">
-    <w:name w:val="Balloon Text"/>
-    <w:basedOn w:val="Normal"/>
-    <w:link w:val="BalloonTextChar"/>
-    <w:rsid w:val="00D342F7"/>
-    <w:rPr>
-      <w:rFonts w:ascii="Lucida Grande" w:hAnsi="Lucida Grande" w:cs="Lucida Grande"/>
-      <w:sz w:val="18"/>
-      <w:szCs w:val="18"/>
-    </w:rPr>
-  </w:style>
-  <w:style w:type="character" w:customStyle="1" w:styleId="BalloonTextChar">
-    <w:name w:val="Balloon Text Char"/>
-    <w:link w:val="BalloonText"/>
-    <w:rsid w:val="00D342F7"/>
-    <w:rPr>
-      <w:rFonts w:ascii="Lucida Grande" w:hAnsi="Lucida Grande" w:cs="Lucida Grande"/>
-      <w:sz w:val="18"/>
-      <w:szCs w:val="18"/>
-    </w:rPr>
-  </w:style>
-  <w:style w:type="character" w:styleId="Hyperlink">
-    <w:name w:val="Hyperlink"/>
-    <w:basedOn w:val="DefaultParagraphFont"/>
-    <w:rsid w:val="00604585"/>
-    <w:rPr>
-      <w:color w:val="0000FF" w:themeColor="hyperlink"/>
-      <w:u w:val="single"/>
-    </w:rPr>
-  </w:style>
-  <w:style w:type="character" w:styleId="FollowedHyperlink">
-    <w:name w:val="FollowedHyperlink"/>
-    <w:basedOn w:val="DefaultParagraphFont"/>
-    <w:rsid w:val="00AB0E7D"/>
-    <w:rPr>
-      <w:color w:val="800080" w:themeColor="followedHyperlink"/>
-      <w:u w:val="single"/>
-    </w:rPr>
-  </w:style>
-</w:styles>
-</file>
-
-<file path=word/stylesWithEffects.xml><?xml version="1.0" encoding="utf-8"?>
-<w:styles xmlns:wpc="http://schemas.microsoft.com/office/word/2010/wordprocessingCanvas" xmlns:mo="http://schemas.microsoft.com/office/mac/office/2008/main" xmlns:mc="http://schemas.openxmlformats.org/markup-compatibility/2006" xmlns:mv="urn:schemas-microsoft-com:mac:vml" xmlns:o="urn:schemas-microsoft-com:office:office" xmlns:r="http://schemas.openxmlformats.org/officeDocument/2006/relationships" xmlns:m="http://schemas.openxmlformats.org/officeDocument/2006/math" xmlns:v="urn:schemas-microsoft-com:vml" xmlns:wp14="http://schemas.microsoft.com/office/word/2010/wordprocessingDrawing" xmlns:wp="http://schemas.openxmlformats.org/drawingml/2006/wordprocessingDrawing" xmlns:w10="urn:schemas-microsoft-com:office:word" xmlns:w="http://schemas.openxmlformats.org/wordprocessingml/2006/main" xmlns:w14="http://schemas.microsoft.com/office/word/2010/wordml" xmlns:wpg="http://schemas.microsoft.com/office/word/2010/wordprocessingGroup" xmlns:wpi="http://schemas.microsoft.com/office/word/2010/wordprocessingInk" xmlns:wne="http://schemas.microsoft.com/office/word/2006/wordml" xmlns:wps="http://schemas.microsoft.com/office/word/2010/wordprocessingShape" mc:Ignorable="w14 wp14">
-  <w:docDefaults>
-    <w:rPrDefault>
-      <w:rPr>
-        <w:rFonts w:ascii="Times New Roman" w:eastAsia="Times New Roman" w:hAnsi="Times New Roman" w:cs="Times New Roman"/>
-        <w:lang w:val="en-US" w:eastAsia="en-US" w:bidi="ar-SA"/>
-      </w:rPr>
-    </w:rPrDefault>
-    <w:pPrDefault/>
-  </w:docDefaults>
-  <w:latentStyles w:defLockedState="0" w:defUIPriority="0" w:defSemiHidden="0" w:defUnhideWhenUsed="0" w:defQFormat="0" w:count="276">
-    <w:lsdException w:name="Normal" w:qFormat="1"/>
-    <w:lsdException w:name="heading 1" w:qFormat="1"/>
-    <w:lsdException w:name="heading 2" w:semiHidden="1" w:unhideWhenUsed="1" w:qFormat="1"/>
-    <w:lsdException w:name="heading 3" w:semiHidden="1" w:unhideWhenUsed="1" w:qFormat="1"/>
-    <w:lsdException w:name="heading 4" w:semiHidden="1" w:unhideWhenUsed="1" w:qFormat="1"/>
-    <w:lsdException w:name="heading 5" w:semiHidden="1" w:unhideWhenUsed="1" w:qFormat="1"/>
-    <w:lsdException w:name="heading 6" w:semiHidden="1" w:unhideWhenUsed="1" w:qFormat="1"/>
-    <w:lsdException w:name="heading 7" w:semiHidden="1" w:unhideWhenUsed="1" w:qFormat="1"/>
-    <w:lsdException w:name="heading 8" w:semiHidden="1" w:unhideWhenUsed="1" w:qFormat="1"/>
-    <w:lsdException w:name="heading 9" w:semiHidden="1" w:unhideWhenUsed="1" w:qFormat="1"/>
-    <w:lsdException w:name="caption" w:semiHidden="1" w:unhideWhenUsed="1" w:qFormat="1"/>
-    <w:lsdException w:name="Title" w:qFormat="1"/>
-    <w:lsdException w:name="Subtitle" w:qFormat="1"/>
-    <w:lsdException w:name="Strong" w:qFormat="1"/>
-    <w:lsdException w:name="Emphasis" w:qFormat="1"/>
-    <w:lsdException w:name="Normal (Web)" w:uiPriority="99"/>
-    <w:lsdException w:name="Note Level 1" w:semiHidden="1" w:uiPriority="99" w:unhideWhenUsed="1"/>
-    <w:lsdException w:name="Note Level 2" w:semiHidden="1" w:uiPriority="99" w:unhideWhenUsed="1"/>
-    <w:lsdException w:name="Note Level 3" w:semiHidden="1" w:uiPriority="99" w:unhideWhenUsed="1"/>
-    <w:lsdException w:name="Note Level 4" w:semiHidden="1" w:uiPriority="99" w:unhideWhenUsed="1"/>
-    <w:lsdException w:name="Note Level 5" w:semiHidden="1" w:uiPriority="99" w:unhideWhenUsed="1"/>
-    <w:lsdException w:name="Note Level 6" w:semiHidden="1" w:uiPriority="99" w:unhideWhenUsed="1"/>
-    <w:lsdException w:name="Note Level 7" w:semiHidden="1" w:uiPriority="99" w:unhideWhenUsed="1"/>
-    <w:lsdException w:name="Note Level 8" w:semiHidden="1" w:uiPriority="99" w:unhideWhenUsed="1"/>
-    <w:lsdException w:name="Note Level 9" w:semiHidden="1" w:uiPriority="99" w:unhideWhenUsed="1"/>
-    <w:lsdException w:name="Placeholder Text" w:semiHidden="1" w:uiPriority="99"/>
-    <w:lsdException w:name="No Spacing" w:uiPriority="1" w:qFormat="1"/>
-    <w:lsdException w:name="Light Shading" w:uiPriority="60"/>
-    <w:lsdException w:name="Light List" w:uiPriority="61"/>
-    <w:lsdException w:name="Light Grid" w:uiPriority="62"/>
-    <w:lsdException w:name="Medium Shading 1" w:uiPriority="63"/>
-    <w:lsdException w:name="Medium Shading 2" w:uiPriority="64"/>
-    <w:lsdException w:name="Medium List 1" w:uiPriority="65"/>
-    <w:lsdException w:name="Medium List 2" w:uiPriority="66"/>
-    <w:lsdException w:name="Medium Grid 1" w:uiPriority="67"/>
-    <w:lsdException w:name="Medium Grid 2" w:uiPriority="68"/>
-    <w:lsdException w:name="Medium Grid 3" w:uiPriority="69"/>
-    <w:lsdException w:name="Dark List" w:uiPriority="70"/>
-    <w:lsdException w:name="Colorful Shading" w:uiPriority="71"/>
-    <w:lsdException w:name="Colorful List" w:uiPriority="72"/>
-    <w:lsdException w:name="Colorful Grid" w:uiPriority="73"/>
-    <w:lsdException w:name="Light Shading Accent 1" w:uiPriority="60"/>
-    <w:lsdException w:name="Light List Accent 1" w:uiPriority="61"/>
-    <w:lsdException w:name="Light Grid Accent 1" w:uiPriority="62"/>
-    <w:lsdException w:name="Medium Shading 1 Accent 1" w:uiPriority="63"/>
-    <w:lsdException w:name="Medium Shading 2 Accent 1" w:uiPriority="64"/>
-    <w:lsdException w:name="Medium List 1 Accent 1" w:uiPriority="65"/>
-    <w:lsdException w:name="Revision" w:semiHidden="1" w:uiPriority="99"/>
-    <w:lsdException w:name="List Paragraph" w:uiPriority="34" w:qFormat="1"/>
-    <w:lsdException w:name="Quote" w:uiPriority="29" w:qFormat="1"/>
-    <w:lsdException w:name="Intense Quote" w:uiPriority="30" w:qFormat="1"/>
-    <w:lsdException w:name="Medium List 2 Accent 1" w:uiPriority="66"/>
-    <w:lsdException w:name="Medium Grid 1 Accent 1" w:uiPriority="67"/>
-    <w:lsdException w:name="Medium Grid 2 Accent 1" w:uiPriority="68"/>
-    <w:lsdException w:name="Medium Grid 3 Accent 1" w:uiPriority="69"/>
-    <w:lsdException w:name="Dark List Accent 1" w:uiPriority="70"/>
-    <w:lsdException w:name="Colorful Shading Accent 1" w:uiPriority="71"/>
-    <w:lsdException w:name="Colorful List Accent 1" w:uiPriority="72"/>
-    <w:lsdException w:name="Colorful Grid Accent 1" w:uiPriority="73"/>
-    <w:lsdException w:name="Light Shading Accent 2" w:uiPriority="60"/>
-    <w:lsdException w:name="Light List Accent 2" w:uiPriority="61"/>
-    <w:lsdException w:name="Light Grid Accent 2" w:uiPriority="62"/>
-    <w:lsdException w:name="Medium Shading 1 Accent 2" w:uiPriority="63"/>
-    <w:lsdException w:name="Medium Shading 2 Accent 2" w:uiPriority="64"/>
-    <w:lsdException w:name="Medium List 1 Accent 2" w:uiPriority="65"/>
-    <w:lsdException w:name="Medium List 2 Accent 2" w:uiPriority="66"/>
-    <w:lsdException w:name="Medium Grid 1 Accent 2" w:uiPriority="67"/>
-    <w:lsdException w:name="Medium Grid 2 Accent 2" w:uiPriority="68"/>
-    <w:lsdException w:name="Medium Grid 3 Accent 2" w:uiPriority="69"/>
-    <w:lsdException w:name="Dark List Accent 2" w:uiPriority="70"/>
-    <w:lsdException w:name="Colorful Shading Accent 2" w:uiPriority="71"/>
-    <w:lsdException w:name="Colorful List Accent 2" w:uiPriority="72"/>
-    <w:lsdException w:name="Colorful Grid Accent 2" w:uiPriority="73"/>
-    <w:lsdException w:name="Light Shading Accent 3" w:uiPriority="60"/>
-    <w:lsdException w:name="Light List Accent 3" w:uiPriority="61"/>
-    <w:lsdException w:name="Light Grid Accent 3" w:uiPriority="62"/>
-    <w:lsdException w:name="Medium Shading 1 Accent 3" w:uiPriority="63"/>
-    <w:lsdException w:name="Medium Shading 2 Accent 3" w:uiPriority="64"/>
-    <w:lsdException w:name="Medium List 1 Accent 3" w:uiPriority="65"/>
-    <w:lsdException w:name="Medium List 2 Accent 3" w:uiPriority="66"/>
-    <w:lsdException w:name="Medium Grid 1 Accent 3" w:uiPriority="67"/>
-    <w:lsdException w:name="Medium Grid 2 Accent 3" w:uiPriority="68"/>
-    <w:lsdException w:name="Medium Grid 3 Accent 3" w:uiPriority="69"/>
-    <w:lsdException w:name="Dark List Accent 3" w:uiPriority="70"/>
-    <w:lsdException w:name="Colorful Shading Accent 3" w:uiPriority="71"/>
-    <w:lsdException w:name="Colorful List Accent 3" w:uiPriority="72"/>
-    <w:lsdException w:name="Colorful Grid Accent 3" w:uiPriority="73"/>
-    <w:lsdException w:name="Light Shading Accent 4" w:uiPriority="60"/>
-    <w:lsdException w:name="Light List Accent 4" w:uiPriority="61"/>
-    <w:lsdException w:name="Light Grid Accent 4" w:uiPriority="62"/>
-    <w:lsdException w:name="Medium Shading 1 Accent 4" w:uiPriority="63"/>
-    <w:lsdException w:name="Medium Shading 2 Accent 4" w:uiPriority="64"/>
-    <w:lsdException w:name="Medium List 1 Accent 4" w:uiPriority="65"/>
-    <w:lsdException w:name="Medium List 2 Accent 4" w:uiPriority="66"/>
-    <w:lsdException w:name="Medium Grid 1 Accent 4" w:uiPriority="67"/>
-    <w:lsdException w:name="Medium Grid 2 Accent 4" w:uiPriority="68"/>
-    <w:lsdException w:name="Medium Grid 3 Accent 4" w:uiPriority="69"/>
-    <w:lsdException w:name="Dark List Accent 4" w:uiPriority="70"/>
-    <w:lsdException w:name="Colorful Shading Accent 4" w:uiPriority="71"/>
-    <w:lsdException w:name="Colorful List Accent 4" w:uiPriority="72"/>
-    <w:lsdException w:name="Colorful Grid Accent 4" w:uiPriority="73"/>
-    <w:lsdException w:name="Light Shading Accent 5" w:uiPriority="60"/>
-    <w:lsdException w:name="Light List Accent 5" w:uiPriority="61"/>
-    <w:lsdException w:name="Light Grid Accent 5" w:uiPriority="62"/>
-    <w:lsdException w:name="Medium Shading 1 Accent 5" w:uiPriority="63"/>
-    <w:lsdException w:name="Medium Shading 2 Accent 5" w:uiPriority="64"/>
-    <w:lsdException w:name="Medium List 1 Accent 5" w:uiPriority="65"/>
-    <w:lsdException w:name="Medium List 2 Accent 5" w:uiPriority="66"/>
-    <w:lsdException w:name="Medium Grid 1 Accent 5" w:uiPriority="67"/>
-    <w:lsdException w:name="Medium Grid 2 Accent 5" w:uiPriority="68"/>
-    <w:lsdException w:name="Medium Grid 3 Accent 5" w:uiPriority="69"/>
-    <w:lsdException w:name="Dark List Accent 5" w:uiPriority="70"/>
-    <w:lsdException w:name="Colorful Shading Accent 5" w:uiPriority="71"/>
-    <w:lsdException w:name="Colorful List Accent 5" w:uiPriority="72"/>
-    <w:lsdException w:name="Colorful Grid Accent 5" w:uiPriority="73"/>
-    <w:lsdException w:name="Light Shading Accent 6" w:uiPriority="60"/>
-    <w:lsdException w:name="Light List Accent 6" w:uiPriority="61"/>
-    <w:lsdException w:name="Light Grid Accent 6" w:uiPriority="62"/>
-    <w:lsdException w:name="Medium Shading 1 Accent 6" w:uiPriority="63"/>
-    <w:lsdException w:name="Medium Shading 2 Accent 6" w:uiPriority="64"/>
-    <w:lsdException w:name="Medium List 1 Accent 6" w:uiPriority="65"/>
-    <w:lsdException w:name="Medium List 2 Accent 6" w:uiPriority="66"/>
-    <w:lsdException w:name="Medium Grid 1 Accent 6" w:uiPriority="67"/>
-    <w:lsdException w:name="Medium Grid 2 Accent 6" w:uiPriority="68"/>
-    <w:lsdException w:name="Medium Grid 3 Accent 6" w:uiPriority="69"/>
-    <w:lsdException w:name="Dark List Accent 6" w:uiPriority="70"/>
-    <w:lsdException w:name="Colorful Shading Accent 6" w:uiPriority="71"/>
-    <w:lsdException w:name="Colorful List Accent 6" w:uiPriority="72"/>
-    <w:lsdException w:name="Colorful Grid Accent 6" w:uiPriority="73"/>
-    <w:lsdException w:name="Subtle Emphasis" w:uiPriority="19" w:qFormat="1"/>
-    <w:lsdException w:name="Intense Emphasis" w:uiPriority="21" w:qFormat="1"/>
-    <w:lsdException w:name="Subtle Reference" w:uiPriority="31" w:qFormat="1"/>
-    <w:lsdException w:name="Intense Reference" w:uiPriority="32" w:qFormat="1"/>
-    <w:lsdException w:name="Book Title" w:uiPriority="33" w:qFormat="1"/>
-    <w:lsdException w:name="Bibliography" w:semiHidden="1" w:uiPriority="37" w:unhideWhenUsed="1"/>
-    <w:lsdException w:name="TOC Heading" w:semiHidden="1" w:uiPriority="39" w:unhideWhenUsed="1" w:qFormat="1"/>
+    <w:lsdException w:name="Plain Table 1" w:uiPriority="41"/>
+    <w:lsdException w:name="Plain Table 2" w:uiPriority="42"/>
+    <w:lsdException w:name="Plain Table 3" w:uiPriority="43"/>
+    <w:lsdException w:name="Plain Table 4" w:uiPriority="44"/>
+    <w:lsdException w:name="Plain Table 5" w:uiPriority="45"/>
+    <w:lsdException w:name="Grid Table Light" w:uiPriority="40"/>
+    <w:lsdException w:name="Grid Table 1 Light" w:uiPriority="46"/>
+    <w:lsdException w:name="Grid Table 2" w:uiPriority="47"/>
+    <w:lsdException w:name="Grid Table 3" w:uiPriority="48"/>
+    <w:lsdException w:name="Grid Table 4" w:uiPriority="49"/>
+    <w:lsdException w:name="Grid Table 5 Dark" w:uiPriority="50"/>
+    <w:lsdException w:name="Grid Table 6 Colorful" w:uiPriority="51"/>
+    <w:lsdException w:name="Grid Table 7 Colorful" w:uiPriority="52"/>
+    <w:lsdException w:name="Grid Table 1 Light Accent 1" w:uiPriority="46"/>
+    <w:lsdException w:name="Grid Table 2 Accent 1" w:uiPriority="47"/>
+    <w:lsdException w:name="Grid Table 3 Accent 1" w:uiPriority="48"/>
+    <w:lsdException w:name="Grid Table 4 Accent 1" w:uiPriority="49"/>
+    <w:lsdException w:name="Grid Table 5 Dark Accent 1" w:uiPriority="50"/>
+    <w:lsdException w:name="Grid Table 6 Colorful Accent 1" w:uiPriority="51"/>
+    <w:lsdException w:name="Grid Table 7 Colorful Accent 1" w:uiPriority="52"/>
+    <w:lsdException w:name="Grid Table 1 Light Accent 2" w:uiPriority="46"/>
+    <w:lsdException w:name="Grid Table 2 Accent 2" w:uiPriority="47"/>
+    <w:lsdException w:name="Grid Table 3 Accent 2" w:uiPriority="48"/>
+    <w:lsdException w:name="Grid Table 4 Accent 2" w:uiPriority="49"/>
+    <w:lsdException w:name="Grid Table 5 Dark Accent 2" w:uiPriority="50"/>
+    <w:lsdException w:name="Grid Table 6 Colorful Accent 2" w:uiPriority="51"/>
+    <w:lsdException w:name="Grid Table 7 Colorful Accent 2" w:uiPriority="52"/>
+    <w:lsdException w:name="Grid Table 1 Light Accent 3" w:uiPriority="46"/>
+    <w:lsdException w:name="Grid Table 2 Accent 3" w:uiPriority="47"/>
+    <w:lsdException w:name="Grid Table 3 Accent 3" w:uiPriority="48"/>
+    <w:lsdException w:name="Grid Table 4 Accent 3" w:uiPriority="49"/>
+    <w:lsdException w:name="Grid Table 5 Dark Accent 3" w:uiPriority="50"/>
+    <w:lsdException w:name="Grid Table 6 Colorful Accent 3" w:uiPriority="51"/>
+    <w:lsdException w:name="Grid Table 7 Colorful Accent 3" w:uiPriority="52"/>
+    <w:lsdException w:name="Grid Table 1 Light Accent 4" w:uiPriority="46"/>
+    <w:lsdException w:name="Grid Table 2 Accent 4" w:uiPriority="47"/>
+    <w:lsdException w:name="Grid Table 3 Accent 4" w:uiPriority="48"/>
+    <w:lsdException w:name="Grid Table 4 Accent 4" w:uiPriority="49"/>
+    <w:lsdException w:name="Grid Table 5 Dark Accent 4" w:uiPriority="50"/>
+    <w:lsdException w:name="Grid Table 6 Colorful Accent 4" w:uiPriority="51"/>
+    <w:lsdException w:name="Grid Table 7 Colorful Accent 4" w:uiPriority="52"/>
+    <w:lsdException w:name="Grid Table 1 Light Accent 5" w:uiPriority="46"/>
+    <w:lsdException w:name="Grid Table 2 Accent 5" w:uiPriority="47"/>
+    <w:lsdException w:name="Grid Table 3 Accent 5" w:uiPriority="48"/>
+    <w:lsdException w:name="Grid Table 4 Accent 5" w:uiPriority="49"/>
+    <w:lsdException w:name="Grid Table 5 Dark Accent 5" w:uiPriority="50"/>
+    <w:lsdException w:name="Grid Table 6 Colorful Accent 5" w:uiPriority="51"/>
+    <w:lsdException w:name="Grid Table 7 Colorful Accent 5" w:uiPriority="52"/>
+    <w:lsdException w:name="Grid Table 1 Light Accent 6" w:uiPriority="46"/>
+    <w:lsdException w:name="Grid Table 2 Accent 6" w:uiPriority="47"/>
+    <w:lsdException w:name="Grid Table 3 Accent 6" w:uiPriority="48"/>
+    <w:lsdException w:name="Grid Table 4 Accent 6" w:uiPriority="49"/>
+    <w:lsdException w:name="Grid Table 5 Dark Accent 6" w:uiPriority="50"/>
+    <w:lsdException w:name="Grid Table 6 Colorful Accent 6" w:uiPriority="51"/>
+    <w:lsdException w:name="Grid Table 7 Colorful Accent 6" w:uiPriority="52"/>
+    <w:lsdException w:name="List Table 1 Light" w:uiPriority="46"/>
+    <w:lsdException w:name="List Table 2" w:uiPriority="47"/>
+    <w:lsdException w:name="List Table 3" w:uiPriority="48"/>
+    <w:lsdException w:name="List Table 4" w:uiPriority="49"/>
+    <w:lsdException w:name="List Table 5 Dark" w:uiPriority="50"/>
+    <w:lsdException w:name="List Table 6 Colorful" w:uiPriority="51"/>
+    <w:lsdException w:name="List Table 7 Colorful" w:uiPriority="52"/>
+    <w:lsdException w:name="List Table 1 Light Accent 1" w:uiPriority="46"/>
+    <w:lsdException w:name="List Table 2 Accent 1" w:uiPriority="47"/>
+    <w:lsdException w:name="List Table 3 Accent 1" w:uiPriority="48"/>
+    <w:lsdException w:name="List Table 4 Accent 1" w:uiPriority="49"/>
+    <w:lsdException w:name="List Table 5 Dark Accent 1" w:uiPriority="50"/>
+    <w:lsdException w:name="List Table 6 Colorful Accent 1" w:uiPriority="51"/>
+    <w:lsdException w:name="List Table 7 Colorful Accent 1" w:uiPriority="52"/>
+    <w:lsdException w:name="List Table 1 Light Accent 2" w:uiPriority="46"/>
+    <w:lsdException w:name="List Table 2 Accent 2" w:uiPriority="47"/>
+    <w:lsdException w:name="List Table 3 Accent 2" w:uiPriority="48"/>
+    <w:lsdException w:name="List Table 4 Accent 2" w:uiPriority="49"/>
+    <w:lsdException w:name="List Table 5 Dark Accent 2" w:uiPriority="50"/>
+    <w:lsdException w:name="List Table 6 Colorful Accent 2" w:uiPriority="51"/>
+    <w:lsdException w:name="List Table 7 Colorful Accent 2" w:uiPriority="52"/>
+    <w:lsdException w:name="List Table 1 Light Accent 3" w:uiPriority="46"/>
+    <w:lsdException w:name="List Table 2 Accent 3" w:uiPriority="47"/>
+    <w:lsdException w:name="List Table 3 Accent 3" w:uiPriority="48"/>
+    <w:lsdException w:name="List Table 4 Accent 3" w:uiPriority="49"/>
+    <w:lsdException w:name="List Table 5 Dark Accent 3" w:uiPriority="50"/>
+    <w:lsdException w:name="List Table 6 Colorful Accent 3" w:uiPriority="51"/>
+    <w:lsdException w:name="List Table 7 Colorful Accent 3" w:uiPriority="52"/>
+    <w:lsdException w:name="List Table 1 Light Accent 4" w:uiPriority="46"/>
+    <w:lsdException w:name="List Table 2 Accent 4" w:uiPriority="47"/>
+    <w:lsdException w:name="List Table 3 Accent 4" w:uiPriority="48"/>
+    <w:lsdException w:name="List Table 4 Accent 4" w:uiPriority="49"/>
+    <w:lsdException w:name="List Table 5 Dark Accent 4" w:uiPriority="50"/>
+    <w:lsdException w:name="List Table 6 Colorful Accent 4" w:uiPriority="51"/>
+    <w:lsdException w:name="List Table 7 Colorful Accent 4" w:uiPriority="52"/>
+    <w:lsdException w:name="List Table 1 Light Accent 5" w:uiPriority="46"/>
+    <w:lsdException w:name="List Table 2 Accent 5" w:uiPriority="47"/>
+    <w:lsdException w:name="List Table 3 Accent 5" w:uiPriority="48"/>
+    <w:lsdException w:name="List Table 4 Accent 5" w:uiPriority="49"/>
+    <w:lsdException w:name="List Table 5 Dark Accent 5" w:uiPriority="50"/>
+    <w:lsdException w:name="List Table 6 Colorful Accent 5" w:uiPriority="51"/>
+    <w:lsdException w:name="List Table 7 Colorful Accent 5" w:uiPriority="52"/>
+    <w:lsdException w:name="List Table 1 Light Accent 6" w:uiPriority="46"/>
+    <w:lsdException w:name="List Table 2 Accent 6" w:uiPriority="47"/>
+    <w:lsdException w:name="List Table 3 Accent 6" w:uiPriority="48"/>
+    <w:lsdException w:name="List Table 4 Accent 6" w:uiPriority="49"/>
+    <w:lsdException w:name="List Table 5 Dark Accent 6" w:uiPriority="50"/>
+    <w:lsdException w:name="List Table 6 Colorful Accent 6" w:uiPriority="51"/>
+    <w:lsdException w:name="List Table 7 Colorful Accent 6" w:uiPriority="52"/>
   </w:latentStyles>
   <w:style w:type="paragraph" w:default="1" w:styleId="Normal">
     <w:name w:val="Normal"/>

</xml_diff>